<commit_message>
GDD système de combat
</commit_message>
<xml_diff>
--- a/Docs/GDD/GDD Système de combat.docx
+++ b/Docs/GDD/GDD Système de combat.docx
@@ -727,59 +727,164 @@
         </w:rPr>
         <w:t>Effets</w:t>
       </w:r>
+    </w:p>
+    <w:p>
+      <w:pPr>
+        <w:jc w:val="center"/>
+        <w:rPr>
+          <w:sz w:val="28"/>
+          <w:szCs w:val="28"/>
+          <w:u w:val="single"/>
+        </w:rPr>
+      </w:pPr>
+    </w:p>
+    <w:p>
+      <w:pPr>
+        <w:jc w:val="center"/>
+        <w:rPr>
+          <w:sz w:val="28"/>
+          <w:szCs w:val="28"/>
+        </w:rPr>
+      </w:pPr>
+      <w:r>
+        <w:rPr>
+          <w:sz w:val="28"/>
+          <w:szCs w:val="28"/>
+        </w:rPr>
+        <w:t>Les gemmes passives donnent une augmentation de stats, il existe aussi</w:t>
+      </w:r>
+      <w:r>
+        <w:rPr>
+          <w:sz w:val="28"/>
+          <w:szCs w:val="28"/>
+        </w:rPr>
+        <w:br/>
+        <w:t>des gemmes actives donnent un sort à la main gauche. Les gemmes suivant l’avancement du jeu peuvent être plus puissante. (</w:t>
+      </w:r>
+      <w:proofErr w:type="gramStart"/>
+      <w:r>
+        <w:rPr>
+          <w:sz w:val="28"/>
+          <w:szCs w:val="28"/>
+        </w:rPr>
+        <w:t>voir</w:t>
+      </w:r>
+      <w:proofErr w:type="gramEnd"/>
+      <w:r>
+        <w:rPr>
+          <w:sz w:val="28"/>
+          <w:szCs w:val="28"/>
+        </w:rPr>
+        <w:t xml:space="preserve"> système de gemme).</w:t>
+      </w:r>
+    </w:p>
+    <w:p>
+      <w:pPr>
+        <w:jc w:val="center"/>
+        <w:rPr>
+          <w:sz w:val="28"/>
+          <w:szCs w:val="28"/>
+        </w:rPr>
+      </w:pPr>
+      <w:r>
+        <w:rPr>
+          <w:sz w:val="28"/>
+          <w:szCs w:val="28"/>
+        </w:rPr>
+        <w:t xml:space="preserve">Les sorts donnés par les gemmes actives peuvent avoir plusieurs effets (comme de recule/glace/feu </w:t>
+      </w:r>
+      <w:proofErr w:type="spellStart"/>
+      <w:r>
+        <w:rPr>
+          <w:sz w:val="28"/>
+          <w:szCs w:val="28"/>
+        </w:rPr>
+        <w:t>etc</w:t>
+      </w:r>
+      <w:proofErr w:type="spellEnd"/>
+      <w:r>
+        <w:rPr>
+          <w:sz w:val="28"/>
+          <w:szCs w:val="28"/>
+        </w:rPr>
+        <w:t>)</w:t>
+      </w:r>
+    </w:p>
+    <w:p>
+      <w:pPr>
+        <w:jc w:val="center"/>
+        <w:rPr>
+          <w:sz w:val="28"/>
+          <w:szCs w:val="28"/>
+        </w:rPr>
+      </w:pPr>
+      <w:r>
+        <w:rPr>
+          <w:sz w:val="28"/>
+          <w:szCs w:val="28"/>
+        </w:rPr>
+        <w:lastRenderedPageBreak/>
+        <w:t xml:space="preserve">Les armes de bases qui sont donnés au début du jeu, sont le revolver et la canne épée mais il est possible de d’obtenir des armes plus puissantes </w:t>
+      </w:r>
+      <w:r>
+        <w:rPr>
+          <w:sz w:val="28"/>
+          <w:szCs w:val="28"/>
+        </w:rPr>
+        <w:t xml:space="preserve">qui possède des dégâts plus importants, </w:t>
+      </w:r>
+      <w:r>
+        <w:rPr>
+          <w:sz w:val="28"/>
+          <w:szCs w:val="28"/>
+        </w:rPr>
+        <w:t xml:space="preserve">en tuant des ennemis ou en les trouvant dans un coffre. </w:t>
+      </w:r>
+      <w:r>
+        <w:rPr>
+          <w:sz w:val="28"/>
+          <w:szCs w:val="28"/>
+        </w:rPr>
+        <w:t>Elles n’ont aucun effet en plus juste des points de dégâts plus extravagants.</w:t>
+      </w:r>
+    </w:p>
+    <w:p>
+      <w:pPr>
+        <w:rPr>
+          <w:sz w:val="28"/>
+          <w:szCs w:val="28"/>
+        </w:rPr>
+      </w:pPr>
+    </w:p>
+    <w:p>
+      <w:pPr>
+        <w:rPr>
+          <w:sz w:val="28"/>
+          <w:szCs w:val="28"/>
+        </w:rPr>
+      </w:pPr>
+    </w:p>
+    <w:p>
+      <w:pPr>
+        <w:rPr>
+          <w:sz w:val="28"/>
+          <w:szCs w:val="28"/>
+        </w:rPr>
+      </w:pPr>
+    </w:p>
+    <w:p>
+      <w:pPr>
+        <w:rPr>
+          <w:sz w:val="28"/>
+          <w:szCs w:val="28"/>
+          <w:u w:val="single"/>
+        </w:rPr>
+      </w:pPr>
       <w:bookmarkStart w:id="1" w:name="_GoBack"/>
       <w:bookmarkEnd w:id="1"/>
     </w:p>
     <w:p>
       <w:pPr>
-        <w:jc w:val="center"/>
-        <w:rPr>
-          <w:sz w:val="28"/>
-          <w:szCs w:val="28"/>
-          <w:u w:val="single"/>
-        </w:rPr>
-      </w:pPr>
-    </w:p>
-    <w:p>
-      <w:pPr>
-        <w:jc w:val="center"/>
-        <w:rPr>
-          <w:sz w:val="28"/>
-          <w:szCs w:val="28"/>
-          <w:u w:val="single"/>
-        </w:rPr>
-      </w:pPr>
-    </w:p>
-    <w:p>
-      <w:pPr>
-        <w:jc w:val="center"/>
-        <w:rPr>
-          <w:sz w:val="28"/>
-          <w:szCs w:val="28"/>
-          <w:u w:val="single"/>
-        </w:rPr>
-      </w:pPr>
-    </w:p>
-    <w:p>
-      <w:pPr>
-        <w:rPr>
-          <w:sz w:val="28"/>
-          <w:szCs w:val="28"/>
-          <w:u w:val="single"/>
-        </w:rPr>
-      </w:pPr>
-    </w:p>
-    <w:p>
-      <w:pPr>
-        <w:rPr>
-          <w:sz w:val="28"/>
-          <w:szCs w:val="28"/>
-          <w:u w:val="single"/>
-        </w:rPr>
-      </w:pPr>
-    </w:p>
-    <w:p>
-      <w:pPr>
         <w:rPr>
           <w:sz w:val="28"/>
           <w:szCs w:val="28"/>
@@ -1088,7 +1193,6 @@
           <w:sz w:val="24"/>
           <w:szCs w:val="24"/>
         </w:rPr>
-        <w:lastRenderedPageBreak/>
         <w:drawing>
           <wp:inline distT="0" distB="0" distL="0" distR="0" wp14:anchorId="049875F2" wp14:editId="67F182CD">
             <wp:extent cx="5760720" cy="2865120"/>

</xml_diff>

<commit_message>
GDD système de combat modif
</commit_message>
<xml_diff>
--- a/Docs/GDD/GDD Système de combat.docx
+++ b/Docs/GDD/GDD Système de combat.docx
@@ -99,7 +99,14 @@
           <w:sz w:val="24"/>
           <w:szCs w:val="24"/>
         </w:rPr>
-        <w:t>ce de case en case dans un système de tour par tour, t</w:t>
+        <w:t>ce de case en case</w:t>
+      </w:r>
+      <w:r>
+        <w:rPr>
+          <w:sz w:val="24"/>
+          <w:szCs w:val="24"/>
+        </w:rPr>
+        <w:t>, t</w:t>
       </w:r>
       <w:r>
         <w:rPr>
@@ -290,7 +297,14 @@
           <w:sz w:val="24"/>
           <w:szCs w:val="24"/>
         </w:rPr>
-        <w:t xml:space="preserve">incarner par le joueur </w:t>
+        <w:t>incarné</w:t>
+      </w:r>
+      <w:r>
+        <w:rPr>
+          <w:sz w:val="24"/>
+          <w:szCs w:val="24"/>
+        </w:rPr>
+        <w:t xml:space="preserve"> par le joueur </w:t>
       </w:r>
       <w:r>
         <w:rPr>
@@ -880,281 +894,389 @@
           <w:u w:val="single"/>
         </w:rPr>
       </w:pPr>
+    </w:p>
+    <w:p>
+      <w:pPr>
+        <w:rPr>
+          <w:sz w:val="28"/>
+          <w:szCs w:val="28"/>
+          <w:u w:val="single"/>
+        </w:rPr>
+      </w:pPr>
+    </w:p>
+    <w:p>
+      <w:pPr>
+        <w:rPr>
+          <w:sz w:val="24"/>
+          <w:szCs w:val="24"/>
+        </w:rPr>
+      </w:pPr>
+    </w:p>
+    <w:p>
+      <w:pPr>
+        <w:jc w:val="center"/>
+        <w:rPr>
+          <w:sz w:val="28"/>
+          <w:szCs w:val="28"/>
+          <w:u w:val="single"/>
+        </w:rPr>
+      </w:pPr>
+      <w:r>
+        <w:rPr>
+          <w:sz w:val="28"/>
+          <w:szCs w:val="28"/>
+          <w:u w:val="single"/>
+        </w:rPr>
+        <w:t>CD</w:t>
+      </w:r>
+    </w:p>
+    <w:p>
+      <w:pPr>
+        <w:jc w:val="both"/>
+        <w:rPr>
+          <w:sz w:val="28"/>
+          <w:szCs w:val="28"/>
+          <w:u w:val="single"/>
+        </w:rPr>
+      </w:pPr>
+    </w:p>
+    <w:p>
+      <w:pPr>
+        <w:jc w:val="both"/>
+        <w:rPr>
+          <w:sz w:val="24"/>
+          <w:szCs w:val="24"/>
+        </w:rPr>
+      </w:pPr>
+      <w:r>
+        <w:rPr>
+          <w:sz w:val="24"/>
+          <w:szCs w:val="24"/>
+        </w:rPr>
+        <w:t>Pour que l</w:t>
+      </w:r>
+      <w:r>
+        <w:rPr>
+          <w:sz w:val="24"/>
+          <w:szCs w:val="24"/>
+        </w:rPr>
+        <w:t>e joueur comprenne que son sort ou son arme</w:t>
+      </w:r>
+      <w:r>
+        <w:rPr>
+          <w:sz w:val="24"/>
+          <w:szCs w:val="24"/>
+        </w:rPr>
+        <w:t xml:space="preserve"> est en </w:t>
+      </w:r>
+      <w:proofErr w:type="spellStart"/>
+      <w:r>
+        <w:rPr>
+          <w:sz w:val="24"/>
+          <w:szCs w:val="24"/>
+        </w:rPr>
+        <w:t>cooldown</w:t>
+      </w:r>
+      <w:proofErr w:type="spellEnd"/>
+      <w:r>
+        <w:rPr>
+          <w:sz w:val="24"/>
+          <w:szCs w:val="24"/>
+        </w:rPr>
+        <w:t>,</w:t>
+      </w:r>
+      <w:r>
+        <w:rPr>
+          <w:sz w:val="24"/>
+          <w:szCs w:val="24"/>
+        </w:rPr>
+        <w:t xml:space="preserve"> un </w:t>
+      </w:r>
+      <w:proofErr w:type="spellStart"/>
+      <w:r>
+        <w:rPr>
+          <w:sz w:val="24"/>
+          <w:szCs w:val="24"/>
+        </w:rPr>
+        <w:t>timer</w:t>
+      </w:r>
+      <w:proofErr w:type="spellEnd"/>
+      <w:r>
+        <w:rPr>
+          <w:sz w:val="24"/>
+          <w:szCs w:val="24"/>
+        </w:rPr>
+        <w:t xml:space="preserve"> </w:t>
+      </w:r>
+      <w:r>
+        <w:rPr>
+          <w:sz w:val="24"/>
+          <w:szCs w:val="24"/>
+        </w:rPr>
+        <w:t>indiqué en seconde sera indiqué de plus l’</w:t>
+      </w:r>
+      <w:proofErr w:type="spellStart"/>
+      <w:r>
+        <w:rPr>
+          <w:sz w:val="24"/>
+          <w:szCs w:val="24"/>
+        </w:rPr>
+        <w:t>îcone</w:t>
+      </w:r>
+      <w:proofErr w:type="spellEnd"/>
+      <w:r>
+        <w:rPr>
+          <w:sz w:val="24"/>
+          <w:szCs w:val="24"/>
+        </w:rPr>
+        <w:t xml:space="preserve"> de l’arme </w:t>
+      </w:r>
+      <w:proofErr w:type="spellStart"/>
+      <w:r>
+        <w:rPr>
+          <w:sz w:val="24"/>
+          <w:szCs w:val="24"/>
+        </w:rPr>
+        <w:t>sera</w:t>
+      </w:r>
+      <w:r>
+        <w:rPr>
+          <w:sz w:val="24"/>
+          <w:szCs w:val="24"/>
+        </w:rPr>
+        <w:t>grisé</w:t>
+      </w:r>
+      <w:proofErr w:type="spellEnd"/>
+      <w:r>
+        <w:rPr>
+          <w:sz w:val="24"/>
+          <w:szCs w:val="24"/>
+        </w:rPr>
+        <w:t xml:space="preserve"> jusqu’à la fin du </w:t>
+      </w:r>
+      <w:proofErr w:type="spellStart"/>
+      <w:r>
+        <w:rPr>
+          <w:sz w:val="24"/>
+          <w:szCs w:val="24"/>
+        </w:rPr>
+        <w:t>cooldown</w:t>
+      </w:r>
+      <w:proofErr w:type="spellEnd"/>
+      <w:r>
+        <w:rPr>
+          <w:sz w:val="24"/>
+          <w:szCs w:val="24"/>
+        </w:rPr>
+        <w:t>. U</w:t>
+      </w:r>
+      <w:r>
+        <w:rPr>
+          <w:sz w:val="24"/>
+          <w:szCs w:val="24"/>
+        </w:rPr>
+        <w:t>ne fois ce dernier arrivé à son terme le joueur pourra réutiliser le sort ou l’arme correspondant. Les ennemis auront aussi un système de cooldown sur leurs attaques.</w:t>
+      </w:r>
+    </w:p>
+    <w:p>
+      <w:pPr>
+        <w:jc w:val="center"/>
+        <w:rPr>
+          <w:sz w:val="24"/>
+          <w:szCs w:val="24"/>
+        </w:rPr>
+      </w:pPr>
+    </w:p>
+    <w:p>
+      <w:pPr>
+        <w:jc w:val="center"/>
+        <w:rPr>
+          <w:sz w:val="28"/>
+          <w:szCs w:val="28"/>
+          <w:u w:val="single"/>
+        </w:rPr>
+      </w:pPr>
+    </w:p>
+    <w:p>
+      <w:pPr>
+        <w:jc w:val="center"/>
+        <w:rPr>
+          <w:sz w:val="28"/>
+          <w:szCs w:val="28"/>
+          <w:u w:val="single"/>
+        </w:rPr>
+      </w:pPr>
+    </w:p>
+    <w:p>
+      <w:pPr>
+        <w:jc w:val="center"/>
+        <w:rPr>
+          <w:sz w:val="28"/>
+          <w:szCs w:val="28"/>
+          <w:u w:val="single"/>
+        </w:rPr>
+      </w:pPr>
+    </w:p>
+    <w:p>
+      <w:pPr>
+        <w:jc w:val="center"/>
+        <w:rPr>
+          <w:sz w:val="28"/>
+          <w:szCs w:val="28"/>
+          <w:u w:val="single"/>
+        </w:rPr>
+      </w:pPr>
+    </w:p>
+    <w:p>
+      <w:pPr>
+        <w:jc w:val="center"/>
+        <w:rPr>
+          <w:sz w:val="28"/>
+          <w:szCs w:val="28"/>
+          <w:u w:val="single"/>
+        </w:rPr>
+      </w:pPr>
+      <w:r>
+        <w:rPr>
+          <w:sz w:val="28"/>
+          <w:szCs w:val="28"/>
+          <w:u w:val="single"/>
+        </w:rPr>
+        <w:t>Feedbacks</w:t>
+      </w:r>
+    </w:p>
+    <w:p>
+      <w:pPr>
+        <w:jc w:val="center"/>
+        <w:rPr>
+          <w:sz w:val="24"/>
+          <w:szCs w:val="24"/>
+        </w:rPr>
+      </w:pPr>
+    </w:p>
+    <w:p>
+      <w:pPr>
+        <w:jc w:val="both"/>
+        <w:rPr>
+          <w:sz w:val="24"/>
+          <w:szCs w:val="24"/>
+        </w:rPr>
+      </w:pPr>
+      <w:r>
+        <w:rPr>
+          <w:sz w:val="24"/>
+          <w:szCs w:val="24"/>
+        </w:rPr>
+        <w:t>Ennemis : Sonore ainsi que visuel à travers une animation et potentiellement des taches de            sang.</w:t>
+      </w:r>
+    </w:p>
+    <w:p>
+      <w:pPr>
+        <w:jc w:val="both"/>
+        <w:rPr>
+          <w:sz w:val="24"/>
+          <w:szCs w:val="24"/>
+        </w:rPr>
+      </w:pPr>
+      <w:r>
+        <w:rPr>
+          <w:sz w:val="24"/>
+          <w:szCs w:val="24"/>
+        </w:rPr>
+        <w:t>Joueur : Sonore (cri et bruitage) ainsi que visuel, l’écran se teintera de rouge et la barre de vie baissera.</w:t>
+      </w:r>
+      <w:r>
+        <w:rPr>
+          <w:sz w:val="24"/>
+          <w:szCs w:val="24"/>
+        </w:rPr>
+        <w:t xml:space="preserve"> Il sera indiqué exactement la perte de points de vie sur la barre rouge.</w:t>
+      </w:r>
+    </w:p>
+    <w:p>
+      <w:pPr>
+        <w:jc w:val="center"/>
+        <w:rPr>
+          <w:sz w:val="24"/>
+          <w:szCs w:val="24"/>
+        </w:rPr>
+      </w:pPr>
+    </w:p>
+    <w:p>
+      <w:pPr>
+        <w:jc w:val="center"/>
+        <w:rPr>
+          <w:sz w:val="28"/>
+          <w:szCs w:val="28"/>
+          <w:u w:val="single"/>
+        </w:rPr>
+      </w:pPr>
+      <w:r>
+        <w:rPr>
+          <w:sz w:val="28"/>
+          <w:szCs w:val="28"/>
+          <w:u w:val="single"/>
+        </w:rPr>
+        <w:t>UI</w:t>
+      </w:r>
+    </w:p>
+    <w:p>
+      <w:pPr>
+        <w:rPr>
+          <w:sz w:val="24"/>
+          <w:szCs w:val="24"/>
+        </w:rPr>
+      </w:pPr>
+    </w:p>
+    <w:p>
+      <w:pPr>
+        <w:jc w:val="center"/>
+        <w:rPr>
+          <w:sz w:val="24"/>
+          <w:szCs w:val="24"/>
+        </w:rPr>
+      </w:pPr>
+    </w:p>
+    <w:p>
+      <w:pPr>
+        <w:jc w:val="center"/>
+        <w:rPr>
+          <w:sz w:val="24"/>
+          <w:szCs w:val="24"/>
+        </w:rPr>
+      </w:pPr>
+    </w:p>
+    <w:p>
+      <w:pPr>
+        <w:jc w:val="both"/>
+        <w:rPr>
+          <w:noProof/>
+          <w:sz w:val="24"/>
+          <w:szCs w:val="24"/>
+        </w:rPr>
+      </w:pPr>
+      <w:r>
+        <w:rPr>
+          <w:sz w:val="24"/>
+          <w:szCs w:val="24"/>
+        </w:rPr>
+        <w:t>Cette fenêtre apparaitra lorsque le joueur ouvrira l’inventaire</w:t>
+      </w:r>
+      <w:r>
+        <w:rPr>
+          <w:sz w:val="24"/>
+          <w:szCs w:val="24"/>
+        </w:rPr>
+        <w:t xml:space="preserve"> (touche I du clavier)</w:t>
+      </w:r>
       <w:bookmarkStart w:id="1" w:name="_GoBack"/>
       <w:bookmarkEnd w:id="1"/>
-    </w:p>
-    <w:p>
-      <w:pPr>
-        <w:rPr>
-          <w:sz w:val="28"/>
-          <w:szCs w:val="28"/>
-          <w:u w:val="single"/>
-        </w:rPr>
-      </w:pPr>
-    </w:p>
-    <w:p>
-      <w:pPr>
-        <w:rPr>
-          <w:sz w:val="24"/>
-          <w:szCs w:val="24"/>
-        </w:rPr>
-      </w:pPr>
-    </w:p>
-    <w:p>
-      <w:pPr>
-        <w:jc w:val="center"/>
-        <w:rPr>
-          <w:sz w:val="28"/>
-          <w:szCs w:val="28"/>
-          <w:u w:val="single"/>
-        </w:rPr>
-      </w:pPr>
-      <w:r>
-        <w:rPr>
-          <w:sz w:val="28"/>
-          <w:szCs w:val="28"/>
-          <w:u w:val="single"/>
-        </w:rPr>
-        <w:t>CD</w:t>
-      </w:r>
-    </w:p>
-    <w:p>
-      <w:pPr>
-        <w:jc w:val="both"/>
-        <w:rPr>
-          <w:sz w:val="28"/>
-          <w:szCs w:val="28"/>
-          <w:u w:val="single"/>
-        </w:rPr>
-      </w:pPr>
-    </w:p>
-    <w:p>
-      <w:pPr>
-        <w:jc w:val="both"/>
-        <w:rPr>
-          <w:sz w:val="24"/>
-          <w:szCs w:val="24"/>
-        </w:rPr>
-      </w:pPr>
-      <w:r>
-        <w:rPr>
-          <w:sz w:val="24"/>
-          <w:szCs w:val="24"/>
-        </w:rPr>
-        <w:t>Pour que l</w:t>
-      </w:r>
-      <w:r>
-        <w:rPr>
-          <w:sz w:val="24"/>
-          <w:szCs w:val="24"/>
-        </w:rPr>
-        <w:t>e joueur comprenne que son sort ou son arme</w:t>
-      </w:r>
-      <w:r>
-        <w:rPr>
-          <w:sz w:val="24"/>
-          <w:szCs w:val="24"/>
-        </w:rPr>
-        <w:t xml:space="preserve"> est en </w:t>
-      </w:r>
-      <w:r>
-        <w:rPr>
-          <w:sz w:val="24"/>
-          <w:szCs w:val="24"/>
-        </w:rPr>
-        <w:t>cooldown</w:t>
-      </w:r>
-      <w:r>
-        <w:rPr>
-          <w:sz w:val="24"/>
-          <w:szCs w:val="24"/>
-        </w:rPr>
-        <w:t>,</w:t>
-      </w:r>
-      <w:r>
-        <w:rPr>
-          <w:sz w:val="24"/>
-          <w:szCs w:val="24"/>
-        </w:rPr>
-        <w:t xml:space="preserve"> son icone sera grisé jusqu’à la fin du cooldown une fois ce dernier arrivé à son terme le joueur pourra réutiliser le sort ou l’arme correspondant. Les ennemis auront aussi un système de cooldown sur leurs attaques.</w:t>
-      </w:r>
-    </w:p>
-    <w:p>
-      <w:pPr>
-        <w:jc w:val="center"/>
-        <w:rPr>
-          <w:sz w:val="24"/>
-          <w:szCs w:val="24"/>
-        </w:rPr>
-      </w:pPr>
-    </w:p>
-    <w:p>
-      <w:pPr>
-        <w:jc w:val="center"/>
-        <w:rPr>
-          <w:sz w:val="28"/>
-          <w:szCs w:val="28"/>
-          <w:u w:val="single"/>
-        </w:rPr>
-      </w:pPr>
-    </w:p>
-    <w:p>
-      <w:pPr>
-        <w:jc w:val="center"/>
-        <w:rPr>
-          <w:sz w:val="28"/>
-          <w:szCs w:val="28"/>
-          <w:u w:val="single"/>
-        </w:rPr>
-      </w:pPr>
-    </w:p>
-    <w:p>
-      <w:pPr>
-        <w:jc w:val="center"/>
-        <w:rPr>
-          <w:sz w:val="28"/>
-          <w:szCs w:val="28"/>
-          <w:u w:val="single"/>
-        </w:rPr>
-      </w:pPr>
-    </w:p>
-    <w:p>
-      <w:pPr>
-        <w:jc w:val="center"/>
-        <w:rPr>
-          <w:sz w:val="28"/>
-          <w:szCs w:val="28"/>
-          <w:u w:val="single"/>
-        </w:rPr>
-      </w:pPr>
-    </w:p>
-    <w:p>
-      <w:pPr>
-        <w:jc w:val="center"/>
-        <w:rPr>
-          <w:sz w:val="28"/>
-          <w:szCs w:val="28"/>
-          <w:u w:val="single"/>
-        </w:rPr>
-      </w:pPr>
-      <w:r>
-        <w:rPr>
-          <w:sz w:val="28"/>
-          <w:szCs w:val="28"/>
-          <w:u w:val="single"/>
-        </w:rPr>
-        <w:t>Feedbacks</w:t>
-      </w:r>
-    </w:p>
-    <w:p>
-      <w:pPr>
-        <w:jc w:val="center"/>
-        <w:rPr>
-          <w:sz w:val="24"/>
-          <w:szCs w:val="24"/>
-        </w:rPr>
-      </w:pPr>
-    </w:p>
-    <w:p>
-      <w:pPr>
-        <w:jc w:val="both"/>
-        <w:rPr>
-          <w:sz w:val="24"/>
-          <w:szCs w:val="24"/>
-        </w:rPr>
-      </w:pPr>
-      <w:r>
-        <w:rPr>
-          <w:sz w:val="24"/>
-          <w:szCs w:val="24"/>
-        </w:rPr>
-        <w:t>Ennemis : Sonore ainsi que visuel à travers une animation et potentiellement des taches de            sang.</w:t>
-      </w:r>
-    </w:p>
-    <w:p>
-      <w:pPr>
-        <w:jc w:val="both"/>
-        <w:rPr>
-          <w:sz w:val="24"/>
-          <w:szCs w:val="24"/>
-        </w:rPr>
-      </w:pPr>
-      <w:r>
-        <w:rPr>
-          <w:sz w:val="24"/>
-          <w:szCs w:val="24"/>
-        </w:rPr>
-        <w:t>Joueur : Sonore (cri et bruitage) ainsi que visuel, l’écran se teintera de rouge et la barre de vie baissera.</w:t>
-      </w:r>
-    </w:p>
-    <w:p>
-      <w:pPr>
-        <w:jc w:val="center"/>
-        <w:rPr>
-          <w:sz w:val="24"/>
-          <w:szCs w:val="24"/>
-        </w:rPr>
-      </w:pPr>
-    </w:p>
-    <w:p>
-      <w:pPr>
-        <w:jc w:val="center"/>
-        <w:rPr>
-          <w:sz w:val="28"/>
-          <w:szCs w:val="28"/>
-          <w:u w:val="single"/>
-        </w:rPr>
-      </w:pPr>
-      <w:r>
-        <w:rPr>
-          <w:sz w:val="28"/>
-          <w:szCs w:val="28"/>
-          <w:u w:val="single"/>
-        </w:rPr>
-        <w:t>UI</w:t>
-      </w:r>
-    </w:p>
-    <w:p>
-      <w:pPr>
-        <w:rPr>
-          <w:sz w:val="24"/>
-          <w:szCs w:val="24"/>
-        </w:rPr>
-      </w:pPr>
-    </w:p>
-    <w:p>
-      <w:pPr>
-        <w:jc w:val="center"/>
-        <w:rPr>
-          <w:sz w:val="24"/>
-          <w:szCs w:val="24"/>
-        </w:rPr>
-      </w:pPr>
-    </w:p>
-    <w:p>
-      <w:pPr>
-        <w:jc w:val="center"/>
-        <w:rPr>
-          <w:sz w:val="24"/>
-          <w:szCs w:val="24"/>
-        </w:rPr>
-      </w:pPr>
-    </w:p>
-    <w:p>
-      <w:pPr>
-        <w:jc w:val="both"/>
-        <w:rPr>
-          <w:noProof/>
-          <w:sz w:val="24"/>
-          <w:szCs w:val="24"/>
-        </w:rPr>
-      </w:pPr>
-      <w:r>
-        <w:rPr>
-          <w:sz w:val="24"/>
-          <w:szCs w:val="24"/>
-        </w:rPr>
-        <w:t>Cette fenêtre apparaitra lorsque le joueur ouvrira l’inventaire. Lorsque celle-ci est ouverte le temp</w:t>
+      <w:r>
+        <w:rPr>
+          <w:sz w:val="24"/>
+          <w:szCs w:val="24"/>
+        </w:rPr>
+        <w:t>. Lorsque celle-ci est ouverte le temp</w:t>
       </w:r>
       <w:r>
         <w:rPr>

</xml_diff>